<commit_message>
revise for yesterday's dictation
</commit_message>
<xml_diff>
--- a/daydayup/0704/Business and Trump.docx
+++ b/daydayup/0704/Business and Trump.docx
@@ -50,7 +50,21 @@
         <w:rPr>
           <w:rFonts w:ascii="Times New Roman" w:hAnsi="Times New Roman" w:cs="Times New Roman"/>
         </w:rPr>
-        <w:t>Donald Trump faces visit American voters</w:t>
+        <w:t xml:space="preserve">Donald Trump faces </w:t>
+      </w:r>
+      <w:del w:id="0" w:author="Xiaoxiang Shen" w:date="2024-07-16T08:23:00Z">
+        <w:r>
+          <w:rPr>
+            <w:rFonts w:ascii="Times New Roman" w:hAnsi="Times New Roman" w:cs="Times New Roman"/>
+          </w:rPr>
+          <w:delText xml:space="preserve">visit </w:delText>
+        </w:r>
+      </w:del>
+      <w:r>
+        <w:rPr>
+          <w:rFonts w:ascii="Times New Roman" w:hAnsi="Times New Roman" w:cs="Times New Roman"/>
+        </w:rPr>
+        <w:t>American voters</w:t>
       </w:r>
       <w:r>
         <w:rPr>
@@ -94,24 +108,56 @@
         </w:rPr>
         <w:t xml:space="preserve"> of </w:t>
       </w:r>
+      <w:proofErr w:type="spellStart"/>
+      <w:r>
+        <w:rPr>
+          <w:rFonts w:ascii="Times New Roman" w:hAnsi="Times New Roman" w:cs="Times New Roman"/>
+        </w:rPr>
+        <w:t>billionair</w:t>
+      </w:r>
+      <w:proofErr w:type="spellEnd"/>
+      <w:del w:id="1" w:author="Xiaoxiang Shen" w:date="2024-07-16T08:24:00Z">
+        <w:r>
+          <w:rPr>
+            <w:rFonts w:ascii="Times New Roman" w:hAnsi="Times New Roman" w:cs="Times New Roman"/>
+          </w:rPr>
+          <w:delText>es</w:delText>
+        </w:r>
+      </w:del>
+      <w:r>
+        <w:rPr>
+          <w:rFonts w:ascii="Times New Roman" w:hAnsi="Times New Roman" w:cs="Times New Roman"/>
+        </w:rPr>
+        <w:t xml:space="preserve"> </w:t>
+      </w:r>
+      <w:del w:id="2" w:author="Xiaoxiang Shen" w:date="2024-07-16T08:24:00Z">
+        <w:r>
+          <w:rPr>
+            <w:rFonts w:ascii="Times New Roman" w:hAnsi="Times New Roman" w:cs="Times New Roman" w:hint="eastAsia"/>
+          </w:rPr>
+          <w:delText>bankers</w:delText>
+        </w:r>
+      </w:del>
       <w:proofErr w:type="gramStart"/>
-      <w:r>
-        <w:rPr>
-          <w:rFonts w:ascii="Times New Roman" w:hAnsi="Times New Roman" w:cs="Times New Roman"/>
-        </w:rPr>
-        <w:t>billionaires</w:t>
-      </w:r>
+      <w:ins w:id="3" w:author="Xiaoxiang Shen" w:date="2024-07-16T08:24:00Z">
+        <w:r>
+          <w:rPr>
+            <w:rFonts w:ascii="Times New Roman" w:hAnsi="Times New Roman" w:cs="Times New Roman" w:hint="eastAsia"/>
+          </w:rPr>
+          <w:t>backers</w:t>
+        </w:r>
+        <w:r>
+          <w:rPr>
+            <w:rFonts w:ascii="Times New Roman" w:hAnsi="Times New Roman" w:cs="Times New Roman"/>
+          </w:rPr>
+          <w:t>’</w:t>
+        </w:r>
+      </w:ins>
       <w:proofErr w:type="gramEnd"/>
       <w:r>
         <w:rPr>
           <w:rFonts w:ascii="Times New Roman" w:hAnsi="Times New Roman" w:cs="Times New Roman"/>
         </w:rPr>
-        <w:t xml:space="preserve"> bankers</w:t>
-      </w:r>
-      <w:r>
-        <w:rPr>
-          <w:rFonts w:ascii="Times New Roman" w:hAnsi="Times New Roman" w:cs="Times New Roman"/>
-        </w:rPr>
         <w:t>.</w:t>
       </w:r>
       <w:r>
@@ -160,7 +206,29 @@
         <w:rPr>
           <w:rFonts w:ascii="Times New Roman" w:hAnsi="Times New Roman" w:cs="Times New Roman"/>
         </w:rPr>
-        <w:t xml:space="preserve">, said he will support </w:t>
+        <w:t xml:space="preserve">, said he </w:t>
+      </w:r>
+      <w:del w:id="4" w:author="Xiaoxiang Shen" w:date="2024-07-16T08:24:00Z">
+        <w:r>
+          <w:rPr>
+            <w:rFonts w:ascii="Times New Roman" w:hAnsi="Times New Roman" w:cs="Times New Roman" w:hint="eastAsia"/>
+          </w:rPr>
+          <w:delText xml:space="preserve">will </w:delText>
+        </w:r>
+      </w:del>
+      <w:ins w:id="5" w:author="Xiaoxiang Shen" w:date="2024-07-16T08:24:00Z">
+        <w:r>
+          <w:rPr>
+            <w:rFonts w:ascii="Times New Roman" w:hAnsi="Times New Roman" w:cs="Times New Roman" w:hint="eastAsia"/>
+          </w:rPr>
+          <w:t xml:space="preserve">would </w:t>
+        </w:r>
+      </w:ins>
+      <w:r>
+        <w:rPr>
+          <w:rFonts w:ascii="Times New Roman" w:hAnsi="Times New Roman" w:cs="Times New Roman"/>
+        </w:rPr>
+        <w:t xml:space="preserve">support </w:t>
       </w:r>
       <w:proofErr w:type="spellStart"/>
       <w:r>
@@ -174,7 +242,43 @@
         <w:rPr>
           <w:rFonts w:ascii="Times New Roman" w:hAnsi="Times New Roman" w:cs="Times New Roman"/>
         </w:rPr>
-        <w:t xml:space="preserve"> Trump. ___ a casino magnate who sat out the primaries, is expected soon to do the same. __ a hedge-fund manager who had previously donated Democrats, said he would be edging towards Trump endorsement. The former president even </w:t>
+        <w:t xml:space="preserve"> Trump. ___ a casino magnate who sat out the primaries, is expected soon to do the same. __ a hedge-fund manager who had previously donated Democrats, </w:t>
+      </w:r>
+      <w:ins w:id="6" w:author="Xiaoxiang Shen" w:date="2024-07-16T08:26:00Z">
+        <w:r>
+          <w:rPr>
+            <w:rFonts w:ascii="Times New Roman" w:hAnsi="Times New Roman" w:cs="Times New Roman"/>
+          </w:rPr>
+          <w:t xml:space="preserve">is </w:t>
+        </w:r>
+      </w:ins>
+      <w:r>
+        <w:rPr>
+          <w:rFonts w:ascii="Times New Roman" w:hAnsi="Times New Roman" w:cs="Times New Roman"/>
+        </w:rPr>
+        <w:t>said</w:t>
+      </w:r>
+      <w:ins w:id="7" w:author="Xiaoxiang Shen" w:date="2024-07-16T08:26:00Z">
+        <w:r>
+          <w:rPr>
+            <w:rFonts w:ascii="Times New Roman" w:hAnsi="Times New Roman" w:cs="Times New Roman"/>
+          </w:rPr>
+          <w:t xml:space="preserve"> to be</w:t>
+        </w:r>
+      </w:ins>
+      <w:del w:id="8" w:author="Xiaoxiang Shen" w:date="2024-07-16T08:26:00Z">
+        <w:r>
+          <w:rPr>
+            <w:rFonts w:ascii="Times New Roman" w:hAnsi="Times New Roman" w:cs="Times New Roman"/>
+          </w:rPr>
+          <w:delText xml:space="preserve"> he would be</w:delText>
+        </w:r>
+      </w:del>
+      <w:r>
+        <w:rPr>
+          <w:rFonts w:ascii="Times New Roman" w:hAnsi="Times New Roman" w:cs="Times New Roman"/>
+        </w:rPr>
+        <w:t xml:space="preserve"> edging towards Trump endorsement. The former president even </w:t>
       </w:r>
       <w:proofErr w:type="gramStart"/>
       <w:r>
@@ -188,14 +292,100 @@
         <w:rPr>
           <w:rFonts w:ascii="Times New Roman" w:hAnsi="Times New Roman" w:cs="Times New Roman"/>
         </w:rPr>
-        <w:t xml:space="preserve"> his increasingly Friendly relationship with Elon Must, with whom he Traded insults.</w:t>
-      </w:r>
-      <w:r>
-        <w:rPr>
-          <w:rFonts w:ascii="Times New Roman" w:hAnsi="Times New Roman" w:cs="Times New Roman"/>
-        </w:rPr>
-        <w:t xml:space="preserve"> Joe Biden raised more money overall, but </w:t>
-      </w:r>
+        <w:t xml:space="preserve"> his increasingly Friendly relations</w:t>
+      </w:r>
+      <w:del w:id="9" w:author="Xiaoxiang Shen" w:date="2024-07-16T08:27:00Z">
+        <w:r>
+          <w:rPr>
+            <w:rFonts w:ascii="Times New Roman" w:hAnsi="Times New Roman" w:cs="Times New Roman"/>
+          </w:rPr>
+          <w:delText>hip</w:delText>
+        </w:r>
+      </w:del>
+      <w:r>
+        <w:rPr>
+          <w:rFonts w:ascii="Times New Roman" w:hAnsi="Times New Roman" w:cs="Times New Roman"/>
+        </w:rPr>
+        <w:t xml:space="preserve"> with Elon Mus</w:t>
+      </w:r>
+      <w:ins w:id="10" w:author="Xiaoxiang Shen" w:date="2024-07-16T08:27:00Z">
+        <w:r>
+          <w:rPr>
+            <w:rFonts w:ascii="Times New Roman" w:hAnsi="Times New Roman" w:cs="Times New Roman"/>
+          </w:rPr>
+          <w:t>k</w:t>
+        </w:r>
+      </w:ins>
+      <w:del w:id="11" w:author="Xiaoxiang Shen" w:date="2024-07-16T08:27:00Z">
+        <w:r>
+          <w:rPr>
+            <w:rFonts w:ascii="Times New Roman" w:hAnsi="Times New Roman" w:cs="Times New Roman"/>
+          </w:rPr>
+          <w:delText>t</w:delText>
+        </w:r>
+      </w:del>
+      <w:r>
+        <w:rPr>
+          <w:rFonts w:ascii="Times New Roman" w:hAnsi="Times New Roman" w:cs="Times New Roman"/>
+        </w:rPr>
+        <w:t xml:space="preserve">, with whom he </w:t>
+      </w:r>
+      <w:ins w:id="12" w:author="Xiaoxiang Shen" w:date="2024-07-16T08:27:00Z">
+        <w:r>
+          <w:rPr>
+            <w:rFonts w:ascii="Times New Roman" w:hAnsi="Times New Roman" w:cs="Times New Roman"/>
+          </w:rPr>
+          <w:t xml:space="preserve">once </w:t>
+        </w:r>
+      </w:ins>
+      <w:r>
+        <w:rPr>
+          <w:rFonts w:ascii="Times New Roman" w:hAnsi="Times New Roman" w:cs="Times New Roman"/>
+        </w:rPr>
+        <w:t>Traded insults.</w:t>
+      </w:r>
+      <w:r>
+        <w:rPr>
+          <w:rFonts w:ascii="Times New Roman" w:hAnsi="Times New Roman" w:cs="Times New Roman"/>
+        </w:rPr>
+        <w:t xml:space="preserve"> Joe Biden </w:t>
+      </w:r>
+      <w:ins w:id="13" w:author="Xiaoxiang Shen" w:date="2024-07-16T08:27:00Z">
+        <w:r>
+          <w:rPr>
+            <w:rFonts w:ascii="Times New Roman" w:hAnsi="Times New Roman" w:cs="Times New Roman"/>
+          </w:rPr>
+          <w:t xml:space="preserve">has </w:t>
+        </w:r>
+      </w:ins>
+      <w:r>
+        <w:rPr>
+          <w:rFonts w:ascii="Times New Roman" w:hAnsi="Times New Roman" w:cs="Times New Roman"/>
+        </w:rPr>
+        <w:t xml:space="preserve">raised more money overall, </w:t>
+      </w:r>
+      <w:del w:id="14" w:author="Xiaoxiang Shen" w:date="2024-07-16T08:27:00Z">
+        <w:r>
+          <w:rPr>
+            <w:rFonts w:ascii="Times New Roman" w:hAnsi="Times New Roman" w:cs="Times New Roman"/>
+          </w:rPr>
+          <w:delText xml:space="preserve">but </w:delText>
+        </w:r>
+      </w:del>
+      <w:ins w:id="15" w:author="Xiaoxiang Shen" w:date="2024-07-16T08:27:00Z">
+        <w:r>
+          <w:rPr>
+            <w:rFonts w:ascii="Times New Roman" w:hAnsi="Times New Roman" w:cs="Times New Roman"/>
+          </w:rPr>
+          <w:t>though</w:t>
+        </w:r>
+        <w:r>
+          <w:rPr>
+            <w:rFonts w:ascii="Times New Roman" w:hAnsi="Times New Roman" w:cs="Times New Roman"/>
+          </w:rPr>
+          <w:t xml:space="preserve"> </w:t>
+        </w:r>
+      </w:ins>
       <w:proofErr w:type="spellStart"/>
       <w:r>
         <w:rPr>
@@ -208,27 +398,247 @@
         <w:rPr>
           <w:rFonts w:ascii="Times New Roman" w:hAnsi="Times New Roman" w:cs="Times New Roman"/>
         </w:rPr>
-        <w:t xml:space="preserve"> Trump had filled his boots since his conviction in M___ courtroom. And some republicans had yet to decide who to back.</w:t>
-      </w:r>
-      <w:r>
-        <w:rPr>
-          <w:rFonts w:ascii="Times New Roman" w:hAnsi="Times New Roman" w:cs="Times New Roman"/>
-        </w:rPr>
-        <w:t xml:space="preserve"> But the former president’s growing support among the wealthy ___ his </w:t>
+        <w:t xml:space="preserve"> Trump had filled his boots since his conviction in M___ courtroom. And some </w:t>
+      </w:r>
+      <w:ins w:id="16" w:author="Xiaoxiang Shen" w:date="2024-07-16T08:28:00Z">
+        <w:r>
+          <w:rPr>
+            <w:rFonts w:ascii="Times New Roman" w:hAnsi="Times New Roman" w:cs="Times New Roman"/>
+          </w:rPr>
+          <w:t>rich R</w:t>
+        </w:r>
+      </w:ins>
+      <w:del w:id="17" w:author="Xiaoxiang Shen" w:date="2024-07-16T08:28:00Z">
+        <w:r>
+          <w:rPr>
+            <w:rFonts w:ascii="Times New Roman" w:hAnsi="Times New Roman" w:cs="Times New Roman"/>
+          </w:rPr>
+          <w:delText>r</w:delText>
+        </w:r>
+      </w:del>
+      <w:r>
+        <w:rPr>
+          <w:rFonts w:ascii="Times New Roman" w:hAnsi="Times New Roman" w:cs="Times New Roman"/>
+        </w:rPr>
+        <w:t xml:space="preserve">epublicans </w:t>
+      </w:r>
+      <w:del w:id="18" w:author="Xiaoxiang Shen" w:date="2024-07-16T08:28:00Z">
+        <w:r>
+          <w:rPr>
+            <w:rFonts w:ascii="Times New Roman" w:hAnsi="Times New Roman" w:cs="Times New Roman"/>
+          </w:rPr>
+          <w:delText xml:space="preserve">had </w:delText>
+        </w:r>
+      </w:del>
+      <w:ins w:id="19" w:author="Xiaoxiang Shen" w:date="2024-07-16T08:28:00Z">
+        <w:r>
+          <w:rPr>
+            <w:rFonts w:ascii="Times New Roman" w:hAnsi="Times New Roman" w:cs="Times New Roman"/>
+          </w:rPr>
+          <w:t>have</w:t>
+        </w:r>
+        <w:r>
+          <w:rPr>
+            <w:rFonts w:ascii="Times New Roman" w:hAnsi="Times New Roman" w:cs="Times New Roman"/>
+          </w:rPr>
+          <w:t xml:space="preserve"> </w:t>
+        </w:r>
+      </w:ins>
+      <w:r>
+        <w:rPr>
+          <w:rFonts w:ascii="Times New Roman" w:hAnsi="Times New Roman" w:cs="Times New Roman"/>
+        </w:rPr>
+        <w:t>yet to decide who to back.</w:t>
+      </w:r>
+      <w:r>
+        <w:rPr>
+          <w:rFonts w:ascii="Times New Roman" w:hAnsi="Times New Roman" w:cs="Times New Roman"/>
+        </w:rPr>
+        <w:t xml:space="preserve"> But the former president’s growing support among the wealthy ___</w:t>
+      </w:r>
+      <w:ins w:id="20" w:author="Xiaoxiang Shen" w:date="2024-07-16T08:29:00Z">
+        <w:r>
+          <w:rPr>
+            <w:rFonts w:ascii="Times New Roman" w:hAnsi="Times New Roman" w:cs="Times New Roman"/>
+          </w:rPr>
+          <w:t xml:space="preserve">is evidence </w:t>
+        </w:r>
+        <w:proofErr w:type="gramStart"/>
+        <w:r>
+          <w:rPr>
+            <w:rFonts w:ascii="Times New Roman" w:hAnsi="Times New Roman" w:cs="Times New Roman"/>
+          </w:rPr>
+          <w:t xml:space="preserve">of </w:t>
+        </w:r>
+      </w:ins>
+      <w:r>
+        <w:rPr>
+          <w:rFonts w:ascii="Times New Roman" w:hAnsi="Times New Roman" w:cs="Times New Roman"/>
+        </w:rPr>
+        <w:t xml:space="preserve"> his</w:t>
+      </w:r>
+      <w:proofErr w:type="gramEnd"/>
+      <w:r>
+        <w:rPr>
+          <w:rFonts w:ascii="Times New Roman" w:hAnsi="Times New Roman" w:cs="Times New Roman"/>
+        </w:rPr>
+        <w:t xml:space="preserve"> </w:t>
+      </w:r>
+      <w:del w:id="21" w:author="Xiaoxiang Shen" w:date="2024-07-16T08:29:00Z">
+        <w:r>
+          <w:rPr>
+            <w:rFonts w:ascii="Times New Roman" w:hAnsi="Times New Roman" w:cs="Times New Roman"/>
+          </w:rPr>
+          <w:delText>rehotalitation</w:delText>
+        </w:r>
+      </w:del>
+      <w:ins w:id="22" w:author="Xiaoxiang Shen" w:date="2024-07-16T08:29:00Z">
+        <w:r>
+          <w:rPr>
+            <w:rFonts w:ascii="Times New Roman" w:hAnsi="Times New Roman" w:cs="Times New Roman"/>
+          </w:rPr>
+          <w:t>rehabilitation</w:t>
+        </w:r>
+      </w:ins>
+      <w:r>
+        <w:rPr>
+          <w:rFonts w:ascii="Times New Roman" w:hAnsi="Times New Roman" w:cs="Times New Roman"/>
+        </w:rPr>
+        <w:t xml:space="preserve">. Business minded elites </w:t>
+      </w:r>
+      <w:del w:id="23" w:author="Xiaoxiang Shen" w:date="2024-07-16T08:29:00Z">
+        <w:r>
+          <w:rPr>
+            <w:rFonts w:ascii="Times New Roman" w:hAnsi="Times New Roman" w:cs="Times New Roman"/>
+          </w:rPr>
+          <w:delText xml:space="preserve">has </w:delText>
+        </w:r>
+      </w:del>
+      <w:ins w:id="24" w:author="Xiaoxiang Shen" w:date="2024-07-16T08:29:00Z">
+        <w:r>
+          <w:rPr>
+            <w:rFonts w:ascii="Times New Roman" w:hAnsi="Times New Roman" w:cs="Times New Roman"/>
+          </w:rPr>
+          <w:t>had</w:t>
+        </w:r>
+        <w:r>
+          <w:rPr>
+            <w:rFonts w:ascii="Times New Roman" w:hAnsi="Times New Roman" w:cs="Times New Roman"/>
+          </w:rPr>
+          <w:t xml:space="preserve"> </w:t>
+        </w:r>
+      </w:ins>
+      <w:r>
+        <w:rPr>
+          <w:rFonts w:ascii="Times New Roman" w:hAnsi="Times New Roman" w:cs="Times New Roman"/>
+        </w:rPr>
+        <w:t xml:space="preserve">shunned </w:t>
       </w:r>
       <w:proofErr w:type="spellStart"/>
       <w:r>
         <w:rPr>
           <w:rFonts w:ascii="Times New Roman" w:hAnsi="Times New Roman" w:cs="Times New Roman"/>
         </w:rPr>
-        <w:t>rehotalitation</w:t>
+        <w:t>Mr</w:t>
       </w:r>
       <w:proofErr w:type="spellEnd"/>
       <w:r>
         <w:rPr>
           <w:rFonts w:ascii="Times New Roman" w:hAnsi="Times New Roman" w:cs="Times New Roman"/>
         </w:rPr>
-        <w:t xml:space="preserve">. Business minded elites has shunned </w:t>
+        <w:t xml:space="preserve"> Trump, after he </w:t>
+      </w:r>
+      <w:del w:id="25" w:author="Xiaoxiang Shen" w:date="2024-07-16T08:29:00Z">
+        <w:r>
+          <w:rPr>
+            <w:rFonts w:ascii="Times New Roman" w:hAnsi="Times New Roman" w:cs="Times New Roman"/>
+          </w:rPr>
+          <w:delText xml:space="preserve">had </w:delText>
+        </w:r>
+      </w:del>
+      <w:r>
+        <w:rPr>
+          <w:rFonts w:ascii="Times New Roman" w:hAnsi="Times New Roman" w:cs="Times New Roman"/>
+        </w:rPr>
+        <w:t xml:space="preserve">tried to overturn the last election’s result. Today </w:t>
+      </w:r>
+      <w:del w:id="26" w:author="Xiaoxiang Shen" w:date="2024-07-16T08:29:00Z">
+        <w:r>
+          <w:rPr>
+            <w:rFonts w:ascii="Times New Roman" w:hAnsi="Times New Roman" w:cs="Times New Roman"/>
+          </w:rPr>
+          <w:delText xml:space="preserve">these </w:delText>
+        </w:r>
+      </w:del>
+      <w:ins w:id="27" w:author="Xiaoxiang Shen" w:date="2024-07-16T08:29:00Z">
+        <w:r>
+          <w:rPr>
+            <w:rFonts w:ascii="Times New Roman" w:hAnsi="Times New Roman" w:cs="Times New Roman"/>
+          </w:rPr>
+          <w:t>those</w:t>
+        </w:r>
+      </w:ins>
+      <w:ins w:id="28" w:author="Xiaoxiang Shen" w:date="2024-07-16T08:30:00Z">
+        <w:r>
+          <w:rPr>
+            <w:rFonts w:ascii="Times New Roman" w:hAnsi="Times New Roman" w:cs="Times New Roman"/>
+          </w:rPr>
+          <w:t xml:space="preserve"> same</w:t>
+        </w:r>
+      </w:ins>
+      <w:ins w:id="29" w:author="Xiaoxiang Shen" w:date="2024-07-16T08:29:00Z">
+        <w:r>
+          <w:rPr>
+            <w:rFonts w:ascii="Times New Roman" w:hAnsi="Times New Roman" w:cs="Times New Roman"/>
+          </w:rPr>
+          <w:t xml:space="preserve"> </w:t>
+        </w:r>
+      </w:ins>
+      <w:r>
+        <w:rPr>
+          <w:rFonts w:ascii="Times New Roman" w:hAnsi="Times New Roman" w:cs="Times New Roman"/>
+        </w:rPr>
+        <w:t xml:space="preserve">people appear to be looking for a reason to set aside </w:t>
+      </w:r>
+      <w:del w:id="30" w:author="Xiaoxiang Shen" w:date="2024-07-16T08:30:00Z">
+        <w:r>
+          <w:rPr>
+            <w:rFonts w:ascii="Times New Roman" w:hAnsi="Times New Roman" w:cs="Times New Roman"/>
+          </w:rPr>
+          <w:delText xml:space="preserve">those </w:delText>
+        </w:r>
+      </w:del>
+      <w:ins w:id="31" w:author="Xiaoxiang Shen" w:date="2024-07-16T08:30:00Z">
+        <w:r>
+          <w:rPr>
+            <w:rFonts w:ascii="Times New Roman" w:hAnsi="Times New Roman" w:cs="Times New Roman"/>
+          </w:rPr>
+          <w:t>their</w:t>
+        </w:r>
+        <w:r>
+          <w:rPr>
+            <w:rFonts w:ascii="Times New Roman" w:hAnsi="Times New Roman" w:cs="Times New Roman"/>
+          </w:rPr>
+          <w:t xml:space="preserve"> </w:t>
+        </w:r>
+      </w:ins>
+      <w:r>
+        <w:rPr>
+          <w:rFonts w:ascii="Times New Roman" w:hAnsi="Times New Roman" w:cs="Times New Roman"/>
+        </w:rPr>
+        <w:t xml:space="preserve">scruples. </w:t>
+      </w:r>
+      <w:r>
+        <w:rPr>
+          <w:rFonts w:ascii="Times New Roman" w:hAnsi="Times New Roman" w:cs="Times New Roman" w:hint="eastAsia"/>
+        </w:rPr>
+        <w:t>The</w:t>
+      </w:r>
+      <w:r>
+        <w:rPr>
+          <w:rFonts w:ascii="Times New Roman" w:hAnsi="Times New Roman" w:cs="Times New Roman"/>
+        </w:rPr>
+        <w:t xml:space="preserve"> benefit to </w:t>
       </w:r>
       <w:proofErr w:type="spellStart"/>
       <w:r>
@@ -242,19 +652,173 @@
         <w:rPr>
           <w:rFonts w:ascii="Times New Roman" w:hAnsi="Times New Roman" w:cs="Times New Roman"/>
         </w:rPr>
-        <w:t xml:space="preserve"> Trump, after he had tried to overturn the last election’s result. Today these people appear to be looking for a reason to set aside those scruples. </w:t>
-      </w:r>
-      <w:r>
-        <w:rPr>
-          <w:rFonts w:ascii="Times New Roman" w:hAnsi="Times New Roman" w:cs="Times New Roman" w:hint="eastAsia"/>
-        </w:rPr>
-        <w:t>The</w:t>
-      </w:r>
-      <w:r>
-        <w:rPr>
-          <w:rFonts w:ascii="Times New Roman" w:hAnsi="Times New Roman" w:cs="Times New Roman"/>
-        </w:rPr>
-        <w:t xml:space="preserve"> benefit to </w:t>
+        <w:t xml:space="preserve"> </w:t>
+      </w:r>
+      <w:r>
+        <w:rPr>
+          <w:rFonts w:ascii="Times New Roman" w:hAnsi="Times New Roman" w:cs="Times New Roman"/>
+        </w:rPr>
+        <w:t>Trump is much more than financ</w:t>
+      </w:r>
+      <w:r>
+        <w:rPr>
+          <w:rFonts w:ascii="Times New Roman" w:hAnsi="Times New Roman" w:cs="Times New Roman"/>
+        </w:rPr>
+        <w:t>ial</w:t>
+      </w:r>
+      <w:r>
+        <w:rPr>
+          <w:rFonts w:ascii="Times New Roman" w:hAnsi="Times New Roman" w:cs="Times New Roman"/>
+        </w:rPr>
+        <w:t>,</w:t>
+      </w:r>
+      <w:r>
+        <w:rPr>
+          <w:rFonts w:ascii="Times New Roman" w:hAnsi="Times New Roman" w:cs="Times New Roman"/>
+        </w:rPr>
+        <w:t xml:space="preserve"> </w:t>
+      </w:r>
+      <w:del w:id="32" w:author="Xiaoxiang Shen" w:date="2024-07-16T08:30:00Z">
+        <w:r>
+          <w:rPr>
+            <w:rFonts w:ascii="Times New Roman" w:hAnsi="Times New Roman" w:cs="Times New Roman"/>
+          </w:rPr>
+          <w:delText xml:space="preserve">the </w:delText>
+        </w:r>
+      </w:del>
+      <w:r>
+        <w:rPr>
+          <w:rFonts w:ascii="Times New Roman" w:hAnsi="Times New Roman" w:cs="Times New Roman"/>
+        </w:rPr>
+        <w:t xml:space="preserve">politicians seek </w:t>
+      </w:r>
+      <w:ins w:id="33" w:author="Xiaoxiang Shen" w:date="2024-07-16T08:30:00Z">
+        <w:r>
+          <w:rPr>
+            <w:rFonts w:ascii="Times New Roman" w:hAnsi="Times New Roman" w:cs="Times New Roman"/>
+          </w:rPr>
+          <w:t>the</w:t>
+        </w:r>
+      </w:ins>
+      <w:del w:id="34" w:author="Xiaoxiang Shen" w:date="2024-07-16T08:30:00Z">
+        <w:r>
+          <w:rPr>
+            <w:rFonts w:ascii="Times New Roman" w:hAnsi="Times New Roman" w:cs="Times New Roman"/>
+          </w:rPr>
+          <w:delText>for</w:delText>
+        </w:r>
+      </w:del>
+      <w:r>
+        <w:rPr>
+          <w:rFonts w:ascii="Times New Roman" w:hAnsi="Times New Roman" w:cs="Times New Roman"/>
+        </w:rPr>
+        <w:t xml:space="preserve"> support of </w:t>
+      </w:r>
+      <w:r>
+        <w:rPr>
+          <w:rFonts w:ascii="Times New Roman" w:hAnsi="Times New Roman" w:cs="Times New Roman"/>
+        </w:rPr>
+        <w:t xml:space="preserve">moguls </w:t>
+      </w:r>
+      <w:r>
+        <w:rPr>
+          <w:rFonts w:ascii="Times New Roman" w:hAnsi="Times New Roman" w:cs="Times New Roman"/>
+        </w:rPr>
+        <w:t xml:space="preserve">because it </w:t>
+      </w:r>
+      <w:del w:id="35" w:author="Xiaoxiang Shen" w:date="2024-07-16T08:30:00Z">
+        <w:r>
+          <w:rPr>
+            <w:rFonts w:ascii="Times New Roman" w:hAnsi="Times New Roman" w:cs="Times New Roman"/>
+          </w:rPr>
+          <w:delText xml:space="preserve">has </w:delText>
+        </w:r>
+      </w:del>
+      <w:ins w:id="36" w:author="Xiaoxiang Shen" w:date="2024-07-16T08:30:00Z">
+        <w:r>
+          <w:rPr>
+            <w:rFonts w:ascii="Times New Roman" w:hAnsi="Times New Roman" w:cs="Times New Roman"/>
+          </w:rPr>
+          <w:t>is</w:t>
+        </w:r>
+        <w:r>
+          <w:rPr>
+            <w:rFonts w:ascii="Times New Roman" w:hAnsi="Times New Roman" w:cs="Times New Roman"/>
+          </w:rPr>
+          <w:t xml:space="preserve"> </w:t>
+        </w:r>
+      </w:ins>
+      <w:r>
+        <w:rPr>
+          <w:rFonts w:ascii="Times New Roman" w:hAnsi="Times New Roman" w:cs="Times New Roman"/>
+        </w:rPr>
+        <w:t xml:space="preserve">taken </w:t>
+      </w:r>
+      <w:del w:id="37" w:author="Xiaoxiang Shen" w:date="2024-07-16T08:30:00Z">
+        <w:r>
+          <w:rPr>
+            <w:rFonts w:ascii="Times New Roman" w:hAnsi="Times New Roman" w:cs="Times New Roman"/>
+          </w:rPr>
+          <w:delText xml:space="preserve">a </w:delText>
+        </w:r>
+      </w:del>
+      <w:r>
+        <w:rPr>
+          <w:rFonts w:ascii="Times New Roman" w:hAnsi="Times New Roman" w:cs="Times New Roman"/>
+        </w:rPr>
+        <w:t xml:space="preserve">proof that they </w:t>
+      </w:r>
+      <w:del w:id="38" w:author="Xiaoxiang Shen" w:date="2024-07-16T08:31:00Z">
+        <w:r>
+          <w:rPr>
+            <w:rFonts w:ascii="Times New Roman" w:hAnsi="Times New Roman" w:cs="Times New Roman"/>
+          </w:rPr>
+          <w:delText xml:space="preserve">will </w:delText>
+        </w:r>
+      </w:del>
+      <w:ins w:id="39" w:author="Xiaoxiang Shen" w:date="2024-07-16T08:31:00Z">
+        <w:r>
+          <w:rPr>
+            <w:rFonts w:ascii="Times New Roman" w:hAnsi="Times New Roman" w:cs="Times New Roman"/>
+          </w:rPr>
+          <w:t>would</w:t>
+        </w:r>
+        <w:r>
+          <w:rPr>
+            <w:rFonts w:ascii="Times New Roman" w:hAnsi="Times New Roman" w:cs="Times New Roman"/>
+          </w:rPr>
+          <w:t xml:space="preserve"> </w:t>
+        </w:r>
+      </w:ins>
+      <w:r>
+        <w:rPr>
+          <w:rFonts w:ascii="Times New Roman" w:hAnsi="Times New Roman" w:cs="Times New Roman"/>
+        </w:rPr>
+        <w:t xml:space="preserve">be </w:t>
+      </w:r>
+      <w:r>
+        <w:rPr>
+          <w:rFonts w:ascii="Times New Roman" w:hAnsi="Times New Roman" w:cs="Times New Roman"/>
+        </w:rPr>
+        <w:t xml:space="preserve">good for </w:t>
+      </w:r>
+      <w:r>
+        <w:rPr>
+          <w:rFonts w:ascii="Times New Roman" w:hAnsi="Times New Roman" w:cs="Times New Roman"/>
+        </w:rPr>
+        <w:t xml:space="preserve">the </w:t>
+      </w:r>
+      <w:r>
+        <w:rPr>
+          <w:rFonts w:ascii="Times New Roman" w:hAnsi="Times New Roman" w:cs="Times New Roman"/>
+        </w:rPr>
+        <w:t>economy</w:t>
+      </w:r>
+      <w:r>
+        <w:rPr>
+          <w:rFonts w:ascii="Times New Roman" w:hAnsi="Times New Roman" w:cs="Times New Roman"/>
+        </w:rPr>
+        <w:t xml:space="preserve">. For their part, many billionaires doubtlessly think it is their self-interest to back </w:t>
       </w:r>
       <w:proofErr w:type="spellStart"/>
       <w:r>
@@ -268,80 +832,6 @@
         <w:rPr>
           <w:rFonts w:ascii="Times New Roman" w:hAnsi="Times New Roman" w:cs="Times New Roman"/>
         </w:rPr>
-        <w:t xml:space="preserve"> </w:t>
-      </w:r>
-      <w:r>
-        <w:rPr>
-          <w:rFonts w:ascii="Times New Roman" w:hAnsi="Times New Roman" w:cs="Times New Roman"/>
-        </w:rPr>
-        <w:t>Trump is much more than financ</w:t>
-      </w:r>
-      <w:r>
-        <w:rPr>
-          <w:rFonts w:ascii="Times New Roman" w:hAnsi="Times New Roman" w:cs="Times New Roman"/>
-        </w:rPr>
-        <w:t>ial</w:t>
-      </w:r>
-      <w:r>
-        <w:rPr>
-          <w:rFonts w:ascii="Times New Roman" w:hAnsi="Times New Roman" w:cs="Times New Roman"/>
-        </w:rPr>
-        <w:t>,</w:t>
-      </w:r>
-      <w:r>
-        <w:rPr>
-          <w:rFonts w:ascii="Times New Roman" w:hAnsi="Times New Roman" w:cs="Times New Roman"/>
-        </w:rPr>
-        <w:t xml:space="preserve"> the politicians seek for support of </w:t>
-      </w:r>
-      <w:r>
-        <w:rPr>
-          <w:rFonts w:ascii="Times New Roman" w:hAnsi="Times New Roman" w:cs="Times New Roman"/>
-        </w:rPr>
-        <w:t xml:space="preserve">moguls </w:t>
-      </w:r>
-      <w:r>
-        <w:rPr>
-          <w:rFonts w:ascii="Times New Roman" w:hAnsi="Times New Roman" w:cs="Times New Roman"/>
-        </w:rPr>
-        <w:t xml:space="preserve">because it has taken a proof that they will be </w:t>
-      </w:r>
-      <w:r>
-        <w:rPr>
-          <w:rFonts w:ascii="Times New Roman" w:hAnsi="Times New Roman" w:cs="Times New Roman"/>
-        </w:rPr>
-        <w:t xml:space="preserve">good for </w:t>
-      </w:r>
-      <w:r>
-        <w:rPr>
-          <w:rFonts w:ascii="Times New Roman" w:hAnsi="Times New Roman" w:cs="Times New Roman"/>
-        </w:rPr>
-        <w:t xml:space="preserve">the </w:t>
-      </w:r>
-      <w:r>
-        <w:rPr>
-          <w:rFonts w:ascii="Times New Roman" w:hAnsi="Times New Roman" w:cs="Times New Roman"/>
-        </w:rPr>
-        <w:t>economy</w:t>
-      </w:r>
-      <w:r>
-        <w:rPr>
-          <w:rFonts w:ascii="Times New Roman" w:hAnsi="Times New Roman" w:cs="Times New Roman"/>
-        </w:rPr>
-        <w:t xml:space="preserve">. For their part, many billionaires doubtlessly think it is their self-interest to back </w:t>
-      </w:r>
-      <w:proofErr w:type="spellStart"/>
-      <w:r>
-        <w:rPr>
-          <w:rFonts w:ascii="Times New Roman" w:hAnsi="Times New Roman" w:cs="Times New Roman"/>
-        </w:rPr>
-        <w:t>Mr</w:t>
-      </w:r>
-      <w:proofErr w:type="spellEnd"/>
-      <w:r>
-        <w:rPr>
-          <w:rFonts w:ascii="Times New Roman" w:hAnsi="Times New Roman" w:cs="Times New Roman"/>
-        </w:rPr>
         <w:t xml:space="preserve"> Trump. He </w:t>
       </w:r>
       <w:r>
@@ -360,16 +850,66 @@
         <w:rPr>
           <w:rFonts w:ascii="Times New Roman" w:hAnsi="Times New Roman" w:cs="Times New Roman"/>
         </w:rPr>
-        <w:t>courting him now will secure a valuable pay-off for those who crave for influence in need political favors or fear his con</w:t>
-      </w:r>
-      <w:proofErr w:type="spellStart"/>
-      <w:r>
-        <w:rPr>
-          <w:rFonts w:ascii="Times New Roman" w:hAnsi="Times New Roman" w:cs="Times New Roman"/>
-        </w:rPr>
-        <w:t>vinctiness</w:t>
-      </w:r>
-      <w:proofErr w:type="spellEnd"/>
+        <w:t>courting him now will secure a valuable pay-off for those who crave</w:t>
+      </w:r>
+      <w:del w:id="40" w:author="Xiaoxiang Shen" w:date="2024-07-16T08:33:00Z">
+        <w:r>
+          <w:rPr>
+            <w:rFonts w:ascii="Times New Roman" w:hAnsi="Times New Roman" w:cs="Times New Roman"/>
+          </w:rPr>
+          <w:delText xml:space="preserve"> for</w:delText>
+        </w:r>
+      </w:del>
+      <w:r>
+        <w:rPr>
+          <w:rFonts w:ascii="Times New Roman" w:hAnsi="Times New Roman" w:cs="Times New Roman"/>
+        </w:rPr>
+        <w:t xml:space="preserve"> influence </w:t>
+      </w:r>
+      <w:del w:id="41" w:author="Xiaoxiang Shen" w:date="2024-07-16T08:33:00Z">
+        <w:r>
+          <w:rPr>
+            <w:rFonts w:ascii="Times New Roman" w:hAnsi="Times New Roman" w:cs="Times New Roman"/>
+          </w:rPr>
+          <w:delText xml:space="preserve">in </w:delText>
+        </w:r>
+      </w:del>
+      <w:ins w:id="42" w:author="Xiaoxiang Shen" w:date="2024-07-16T08:33:00Z">
+        <w:r>
+          <w:rPr>
+            <w:rFonts w:ascii="Times New Roman" w:hAnsi="Times New Roman" w:cs="Times New Roman"/>
+          </w:rPr>
+          <w:t>or</w:t>
+        </w:r>
+        <w:r>
+          <w:rPr>
+            <w:rFonts w:ascii="Times New Roman" w:hAnsi="Times New Roman" w:cs="Times New Roman"/>
+          </w:rPr>
+          <w:t xml:space="preserve"> </w:t>
+        </w:r>
+      </w:ins>
+      <w:r>
+        <w:rPr>
+          <w:rFonts w:ascii="Times New Roman" w:hAnsi="Times New Roman" w:cs="Times New Roman"/>
+        </w:rPr>
+        <w:t xml:space="preserve">need political favors or fear his </w:t>
+      </w:r>
+      <w:del w:id="43" w:author="Xiaoxiang Shen" w:date="2024-07-16T08:34:00Z">
+        <w:r>
+          <w:rPr>
+            <w:rFonts w:ascii="Times New Roman" w:hAnsi="Times New Roman" w:cs="Times New Roman"/>
+          </w:rPr>
+          <w:delText>convinctiness</w:delText>
+        </w:r>
+      </w:del>
+      <w:ins w:id="44" w:author="Xiaoxiang Shen" w:date="2024-07-16T08:34:00Z">
+        <w:r>
+          <w:rPr>
+            <w:rFonts w:ascii="Times New Roman" w:hAnsi="Times New Roman" w:cs="Times New Roman"/>
+          </w:rPr>
+          <w:t>vindictiveness</w:t>
+        </w:r>
+      </w:ins>
       <w:r>
         <w:rPr>
           <w:rFonts w:ascii="Times New Roman" w:hAnsi="Times New Roman" w:cs="Times New Roman"/>
@@ -385,6 +925,14 @@
     </w:sectPr>
   </w:body>
 </w:document>
+</file>
+
+<file path=word/people.xml><?xml version="1.0" encoding="utf-8"?>
+<w15:people xmlns:wpc="http://schemas.microsoft.com/office/word/2010/wordprocessingCanvas" xmlns:cx="http://schemas.microsoft.com/office/drawing/2014/chartex" xmlns:cx1="http://schemas.microsoft.com/office/drawing/2015/9/8/chartex" xmlns:cx2="http://schemas.microsoft.com/office/drawing/2015/10/21/chartex" xmlns:cx3="http://schemas.microsoft.com/office/drawing/2016/5/9/chartex" xmlns:cx4="http://schemas.microsoft.com/office/drawing/2016/5/10/chartex" xmlns:cx5="http://schemas.microsoft.com/office/drawing/2016/5/11/chartex" xmlns:cx6="http://schemas.microsoft.com/office/drawing/2016/5/12/chartex" xmlns:cx7="http://schemas.microsoft.com/office/drawing/2016/5/13/chartex" xmlns:cx8="http://schemas.microsoft.com/office/drawing/2016/5/14/chartex" xmlns:mc="http://schemas.openxmlformats.org/markup-compatibility/2006" xmlns:aink="http://schemas.microsoft.com/office/drawing/2016/ink" xmlns:am3d="http://schemas.microsoft.com/office/drawing/2017/model3d" xmlns:o="urn:schemas-microsoft-com:office:office" xmlns:oel="http://schemas.microsoft.com/office/2019/extlst" xmlns:r="http://schemas.openxmlformats.org/officeDocument/2006/relationships" xmlns:m="http://schemas.openxmlformats.org/officeDocument/2006/math" xmlns:v="urn:schemas-microsoft-com:vml" xmlns:wp14="http://schemas.microsoft.com/office/word/2010/wordprocessingDrawing" xmlns:wp="http://schemas.openxmlformats.org/drawingml/2006/wordprocessingDrawing" xmlns:w10="urn:schemas-microsoft-com:office:word" xmlns:w="http://schemas.openxmlformats.org/wordprocessingml/2006/main" xmlns:w14="http://schemas.microsoft.com/office/word/2010/wordml" xmlns:w15="http://schemas.microsoft.com/office/word/2012/wordml" xmlns:w16cex="http://schemas.microsoft.com/office/word/2018/wordml/cex" xmlns:w16cid="http://schemas.microsoft.com/office/word/2016/wordml/cid" xmlns:w16="http://schemas.microsoft.com/office/word/2018/wordml" xmlns:w16sdtdh="http://schemas.microsoft.com/office/word/2020/wordml/sdtdatahash" xmlns:w16se="http://schemas.microsoft.com/office/word/2015/wordml/symex" xmlns:wpg="http://schemas.microsoft.com/office/word/2010/wordprocessingGroup" xmlns:wpi="http://schemas.microsoft.com/office/word/2010/wordprocessingInk" xmlns:wne="http://schemas.microsoft.com/office/word/2006/wordml" xmlns:wps="http://schemas.microsoft.com/office/word/2010/wordprocessingShape" mc:Ignorable="w14 w15 w16se w16cid w16 w16cex w16sdtdh wp14">
+  <w15:person w15:author="Xiaoxiang Shen">
+    <w15:presenceInfo w15:providerId="Windows Live" w15:userId="2d58fce1e42906a8"/>
+  </w15:person>
+</w15:people>
 </file>
 
 <file path=word/styles.xml><?xml version="1.0" encoding="utf-8"?>
@@ -1307,6 +1855,13 @@
       <w:spacing w:val="5"/>
     </w:rPr>
   </w:style>
+  <w:style w:type="paragraph" w:styleId="ae">
+    <w:name w:val="Revision"/>
+    <w:hidden/>
+    <w:uiPriority w:val="99"/>
+    <w:semiHidden/>
+    <w:rsid w:val="00146D5B"/>
+  </w:style>
 </w:styles>
 </file>
 

</xml_diff>